<commit_message>
Adding Peter's variable table to supp info and tweaking it a bit to improve format
</commit_message>
<xml_diff>
--- a/fig_output/SI_template.docx
+++ b/fig_output/SI_template.docx
@@ -1,11 +1,8 @@
 
 <file path=word/document.xml><?xml version="1.0" encoding="utf-8"?>
-<w:document xmlns:wpc="http://schemas.microsoft.com/office/word/2010/wordprocessingCanvas" xmlns:cx="http://schemas.microsoft.com/office/drawing/2014/chartex" xmlns:cx1="http://schemas.microsoft.com/office/drawing/2015/9/8/chartex" xmlns:mc="http://schemas.openxmlformats.org/markup-compatibility/2006" xmlns:o="urn:schemas-microsoft-com:office:office" xmlns:r="http://schemas.openxmlformats.org/officeDocument/2006/relationships" xmlns:m="http://schemas.openxmlformats.org/officeDocument/2006/math" xmlns:v="urn:schemas-microsoft-com:vml" xmlns:wp14="http://schemas.microsoft.com/office/word/2010/wordprocessingDrawing" xmlns:wp="http://schemas.openxmlformats.org/drawingml/2006/wordprocessingDrawing" xmlns:w10="urn:schemas-microsoft-com:office:word" xmlns:w="http://schemas.openxmlformats.org/wordprocessingml/2006/main" xmlns:w14="http://schemas.microsoft.com/office/word/2010/wordml" xmlns:w15="http://schemas.microsoft.com/office/word/2012/wordml" xmlns:w16se="http://schemas.microsoft.com/office/word/2015/wordml/symex" xmlns:wpg="http://schemas.microsoft.com/office/word/2010/wordprocessingGroup" xmlns:wpi="http://schemas.microsoft.com/office/word/2010/wordprocessingInk" xmlns:wne="http://schemas.microsoft.com/office/word/2006/wordml" xmlns:wps="http://schemas.microsoft.com/office/word/2010/wordprocessingShape" mc:Ignorable="w14 w15 w16se wp14">
+<w:document xmlns:wpc="http://schemas.microsoft.com/office/word/2010/wordprocessingCanvas" xmlns:cx="http://schemas.microsoft.com/office/drawing/2014/chartex" xmlns:cx1="http://schemas.microsoft.com/office/drawing/2015/9/8/chartex" xmlns:cx2="http://schemas.microsoft.com/office/drawing/2015/10/21/chartex" xmlns:cx3="http://schemas.microsoft.com/office/drawing/2016/5/9/chartex" xmlns:cx4="http://schemas.microsoft.com/office/drawing/2016/5/10/chartex" xmlns:cx5="http://schemas.microsoft.com/office/drawing/2016/5/11/chartex" xmlns:cx6="http://schemas.microsoft.com/office/drawing/2016/5/12/chartex" xmlns:cx7="http://schemas.microsoft.com/office/drawing/2016/5/13/chartex" xmlns:cx8="http://schemas.microsoft.com/office/drawing/2016/5/14/chartex" xmlns:mc="http://schemas.openxmlformats.org/markup-compatibility/2006" xmlns:aink="http://schemas.microsoft.com/office/drawing/2016/ink" xmlns:am3d="http://schemas.microsoft.com/office/drawing/2017/model3d" xmlns:o="urn:schemas-microsoft-com:office:office" xmlns:oel="http://schemas.microsoft.com/office/2019/extlst" xmlns:r="http://schemas.openxmlformats.org/officeDocument/2006/relationships" xmlns:m="http://schemas.openxmlformats.org/officeDocument/2006/math" xmlns:v="urn:schemas-microsoft-com:vml" xmlns:wp14="http://schemas.microsoft.com/office/word/2010/wordprocessingDrawing" xmlns:wp="http://schemas.openxmlformats.org/drawingml/2006/wordprocessingDrawing" xmlns:w10="urn:schemas-microsoft-com:office:word" xmlns:w="http://schemas.openxmlformats.org/wordprocessingml/2006/main" xmlns:w14="http://schemas.microsoft.com/office/word/2010/wordml" xmlns:w15="http://schemas.microsoft.com/office/word/2012/wordml" xmlns:w16cex="http://schemas.microsoft.com/office/word/2018/wordml/cex" xmlns:w16cid="http://schemas.microsoft.com/office/word/2016/wordml/cid" xmlns:w16="http://schemas.microsoft.com/office/word/2018/wordml" xmlns:w16sdtdh="http://schemas.microsoft.com/office/word/2020/wordml/sdtdatahash" xmlns:w16se="http://schemas.microsoft.com/office/word/2015/wordml/symex" xmlns:wpg="http://schemas.microsoft.com/office/word/2010/wordprocessingGroup" xmlns:wpi="http://schemas.microsoft.com/office/word/2010/wordprocessingInk" xmlns:wne="http://schemas.microsoft.com/office/word/2006/wordml" xmlns:wps="http://schemas.microsoft.com/office/word/2010/wordprocessingShape" mc:Ignorable="w14 w15 w16se w16cid w16 w16cex w16sdtdh wp14">
   <w:body>
-    <w:p>
-      <w:bookmarkStart w:id="0" w:name="_GoBack"/>
-      <w:bookmarkEnd w:id="0"/>
-    </w:p>
+    <w:p/>
     <w:sectPr>
       <w:type w:val="continuous"/>
       <w:pgSz w:w="11900" w:h="16840"/>
@@ -18,7 +15,7 @@
 </file>
 
 <file path=word/numbering.xml><?xml version="1.0" encoding="utf-8"?>
-<w:numbering xmlns:wpc="http://schemas.microsoft.com/office/word/2010/wordprocessingCanvas" xmlns:cx="http://schemas.microsoft.com/office/drawing/2014/chartex" xmlns:cx1="http://schemas.microsoft.com/office/drawing/2015/9/8/chartex" xmlns:mc="http://schemas.openxmlformats.org/markup-compatibility/2006" xmlns:o="urn:schemas-microsoft-com:office:office" xmlns:r="http://schemas.openxmlformats.org/officeDocument/2006/relationships" xmlns:m="http://schemas.openxmlformats.org/officeDocument/2006/math" xmlns:v="urn:schemas-microsoft-com:vml" xmlns:wp14="http://schemas.microsoft.com/office/word/2010/wordprocessingDrawing" xmlns:wp="http://schemas.openxmlformats.org/drawingml/2006/wordprocessingDrawing" xmlns:w10="urn:schemas-microsoft-com:office:word" xmlns:w="http://schemas.openxmlformats.org/wordprocessingml/2006/main" xmlns:w14="http://schemas.microsoft.com/office/word/2010/wordml" xmlns:w15="http://schemas.microsoft.com/office/word/2012/wordml" xmlns:w16se="http://schemas.microsoft.com/office/word/2015/wordml/symex" xmlns:wpg="http://schemas.microsoft.com/office/word/2010/wordprocessingGroup" xmlns:wpi="http://schemas.microsoft.com/office/word/2010/wordprocessingInk" xmlns:wne="http://schemas.microsoft.com/office/word/2006/wordml" xmlns:wps="http://schemas.microsoft.com/office/word/2010/wordprocessingShape" mc:Ignorable="w14 w15 w16se wp14">
+<w:numbering xmlns:wpc="http://schemas.microsoft.com/office/word/2010/wordprocessingCanvas" xmlns:cx="http://schemas.microsoft.com/office/drawing/2014/chartex" xmlns:cx1="http://schemas.microsoft.com/office/drawing/2015/9/8/chartex" xmlns:cx2="http://schemas.microsoft.com/office/drawing/2015/10/21/chartex" xmlns:cx3="http://schemas.microsoft.com/office/drawing/2016/5/9/chartex" xmlns:cx4="http://schemas.microsoft.com/office/drawing/2016/5/10/chartex" xmlns:cx5="http://schemas.microsoft.com/office/drawing/2016/5/11/chartex" xmlns:cx6="http://schemas.microsoft.com/office/drawing/2016/5/12/chartex" xmlns:cx7="http://schemas.microsoft.com/office/drawing/2016/5/13/chartex" xmlns:cx8="http://schemas.microsoft.com/office/drawing/2016/5/14/chartex" xmlns:mc="http://schemas.openxmlformats.org/markup-compatibility/2006" xmlns:aink="http://schemas.microsoft.com/office/drawing/2016/ink" xmlns:am3d="http://schemas.microsoft.com/office/drawing/2017/model3d" xmlns:o="urn:schemas-microsoft-com:office:office" xmlns:oel="http://schemas.microsoft.com/office/2019/extlst" xmlns:r="http://schemas.openxmlformats.org/officeDocument/2006/relationships" xmlns:m="http://schemas.openxmlformats.org/officeDocument/2006/math" xmlns:v="urn:schemas-microsoft-com:vml" xmlns:wp14="http://schemas.microsoft.com/office/word/2010/wordprocessingDrawing" xmlns:wp="http://schemas.openxmlformats.org/drawingml/2006/wordprocessingDrawing" xmlns:w10="urn:schemas-microsoft-com:office:word" xmlns:w="http://schemas.openxmlformats.org/wordprocessingml/2006/main" xmlns:w14="http://schemas.microsoft.com/office/word/2010/wordml" xmlns:w15="http://schemas.microsoft.com/office/word/2012/wordml" xmlns:w16cex="http://schemas.microsoft.com/office/word/2018/wordml/cex" xmlns:w16cid="http://schemas.microsoft.com/office/word/2016/wordml/cid" xmlns:w16="http://schemas.microsoft.com/office/word/2018/wordml" xmlns:w16sdtdh="http://schemas.microsoft.com/office/word/2020/wordml/sdtdatahash" xmlns:w16se="http://schemas.microsoft.com/office/word/2015/wordml/symex" xmlns:wpg="http://schemas.microsoft.com/office/word/2010/wordprocessingGroup" xmlns:wpi="http://schemas.microsoft.com/office/word/2010/wordprocessingInk" xmlns:wne="http://schemas.microsoft.com/office/word/2006/wordml" xmlns:wps="http://schemas.microsoft.com/office/word/2010/wordprocessingShape" mc:Ignorable="w14 w15 w16se w16cid w16 w16cex w16sdtdh wp14">
   <w:abstractNum w:abstractNumId="0" w15:restartNumberingAfterBreak="0">
     <w:nsid w:val="07E925FD"/>
     <w:multiLevelType w:val="multilevel"/>
@@ -26,7 +23,6 @@
     <w:lvl w:ilvl="0">
       <w:start w:val="1"/>
       <w:numFmt w:val="decimal"/>
-      <w:pStyle w:val="Heading1"/>
       <w:lvlText w:val="%1."/>
       <w:lvlJc w:val="left"/>
       <w:pPr>
@@ -280,20 +276,20 @@
       </w:pPr>
     </w:lvl>
   </w:abstractNum>
-  <w:num w:numId="1">
+  <w:num w:numId="1" w16cid:durableId="1134372176">
     <w:abstractNumId w:val="1"/>
   </w:num>
-  <w:num w:numId="2">
+  <w:num w:numId="2" w16cid:durableId="1496648716">
     <w:abstractNumId w:val="2"/>
   </w:num>
-  <w:num w:numId="3">
+  <w:num w:numId="3" w16cid:durableId="281961004">
     <w:abstractNumId w:val="0"/>
   </w:num>
 </w:numbering>
 </file>
 
 <file path=word/styles.xml><?xml version="1.0" encoding="utf-8"?>
-<w:styles xmlns:mc="http://schemas.openxmlformats.org/markup-compatibility/2006" xmlns:r="http://schemas.openxmlformats.org/officeDocument/2006/relationships" xmlns:w="http://schemas.openxmlformats.org/wordprocessingml/2006/main" xmlns:w14="http://schemas.microsoft.com/office/word/2010/wordml" xmlns:w15="http://schemas.microsoft.com/office/word/2012/wordml" xmlns:w16se="http://schemas.microsoft.com/office/word/2015/wordml/symex" mc:Ignorable="w14 w15 w16se">
+<w:styles xmlns:mc="http://schemas.openxmlformats.org/markup-compatibility/2006" xmlns:r="http://schemas.openxmlformats.org/officeDocument/2006/relationships" xmlns:w="http://schemas.openxmlformats.org/wordprocessingml/2006/main" xmlns:w14="http://schemas.microsoft.com/office/word/2010/wordml" xmlns:w15="http://schemas.microsoft.com/office/word/2012/wordml" xmlns:w16cex="http://schemas.microsoft.com/office/word/2018/wordml/cex" xmlns:w16cid="http://schemas.microsoft.com/office/word/2016/wordml/cid" xmlns:w16="http://schemas.microsoft.com/office/word/2018/wordml" xmlns:w16sdtdh="http://schemas.microsoft.com/office/word/2020/wordml/sdtdatahash" xmlns:w16se="http://schemas.microsoft.com/office/word/2015/wordml/symex" mc:Ignorable="w14 w15 w16se w16cid w16 w16cex w16sdtdh">
   <w:docDefaults>
     <w:rPrDefault>
       <w:rPr>
@@ -305,7 +301,7 @@
     </w:rPrDefault>
     <w:pPrDefault/>
   </w:docDefaults>
-  <w:latentStyles w:defLockedState="0" w:defUIPriority="99" w:defSemiHidden="0" w:defUnhideWhenUsed="0" w:defQFormat="0" w:count="371">
+  <w:latentStyles w:defLockedState="0" w:defUIPriority="99" w:defSemiHidden="0" w:defUnhideWhenUsed="0" w:defQFormat="0" w:count="376">
     <w:lsdException w:name="Normal" w:uiPriority="0" w:qFormat="1"/>
     <w:lsdException w:name="heading 1" w:uiPriority="9" w:qFormat="1"/>
     <w:lsdException w:name="heading 2" w:semiHidden="1" w:uiPriority="9" w:unhideWhenUsed="1" w:qFormat="1"/>
@@ -668,6 +664,11 @@
     <w:lsdException w:name="List Table 5 Dark Accent 6" w:uiPriority="50"/>
     <w:lsdException w:name="List Table 6 Colorful Accent 6" w:uiPriority="51"/>
     <w:lsdException w:name="List Table 7 Colorful Accent 6" w:uiPriority="52"/>
+    <w:lsdException w:name="Mention" w:semiHidden="1" w:unhideWhenUsed="1"/>
+    <w:lsdException w:name="Smart Hyperlink" w:semiHidden="1" w:unhideWhenUsed="1"/>
+    <w:lsdException w:name="Hashtag" w:semiHidden="1" w:unhideWhenUsed="1"/>
+    <w:lsdException w:name="Unresolved Mention" w:semiHidden="1" w:unhideWhenUsed="1"/>
+    <w:lsdException w:name="Smart Link" w:semiHidden="1" w:unhideWhenUsed="1"/>
   </w:latentStyles>
   <w:style w:type="paragraph" w:default="1" w:styleId="Normal">
     <w:name w:val="Normal"/>
@@ -686,13 +687,10 @@
     <w:link w:val="Heading1Char"/>
     <w:uiPriority w:val="9"/>
     <w:qFormat/>
-    <w:rsid w:val="00362E65"/>
+    <w:rsid w:val="005B51F7"/>
     <w:pPr>
       <w:keepNext/>
       <w:keepLines/>
-      <w:numPr>
-        <w:numId w:val="3"/>
-      </w:numPr>
       <w:pBdr>
         <w:bottom w:val="single" w:sz="4" w:space="1" w:color="auto"/>
       </w:pBdr>
@@ -986,7 +984,10 @@
     <w:name w:val="Table Caption"/>
     <w:basedOn w:val="ImageCaption"/>
     <w:qFormat/>
-    <w:rsid w:val="00AE18EF"/>
+    <w:rsid w:val="005356CA"/>
+    <w:pPr>
+      <w:keepNext/>
+    </w:pPr>
   </w:style>
   <w:style w:type="table" w:styleId="TableProfessional">
     <w:name w:val="Table Professional"/>

</xml_diff>

<commit_message>
Tweaking the supplemental file
</commit_message>
<xml_diff>
--- a/fig_output/SI_template.docx
+++ b/fig_output/SI_template.docx
@@ -32,7 +32,6 @@
     <w:lvl w:ilvl="1">
       <w:start w:val="1"/>
       <w:numFmt w:val="decimal"/>
-      <w:pStyle w:val="Heading2"/>
       <w:lvlText w:val="%1.%2."/>
       <w:lvlJc w:val="left"/>
       <w:pPr>
@@ -714,14 +713,10 @@
     <w:semiHidden/>
     <w:unhideWhenUsed/>
     <w:qFormat/>
-    <w:rsid w:val="00362E65"/>
+    <w:rsid w:val="00E5036B"/>
     <w:pPr>
       <w:keepNext/>
       <w:keepLines/>
-      <w:numPr>
-        <w:ilvl w:val="1"/>
-        <w:numId w:val="3"/>
-      </w:numPr>
       <w:spacing w:before="200"/>
       <w:outlineLvl w:val="1"/>
     </w:pPr>

</xml_diff>